<commit_message>
Updated Hi Low Abstraction
This has most recent up to date version for submission.
</commit_message>
<xml_diff>
--- a/Hi Low Game Abstraction updated submission.docx
+++ b/Hi Low Game Abstraction updated submission.docx
@@ -1368,27 +1368,6 @@
           <w:ilvl w:val="0"/>
           <w:numId w:val="0"/>
         </w:numPr>
-        <w:ind w:left="432" w:hanging="432"/>
-      </w:pPr>
-    </w:p>
-    <w:p>
-      <w:pPr>
-        <w:pStyle w:val="ListBullet"/>
-        <w:numPr>
-          <w:ilvl w:val="0"/>
-          <w:numId w:val="0"/>
-        </w:numPr>
-        <w:ind w:left="432" w:hanging="432"/>
-      </w:pPr>
-    </w:p>
-    <w:p>
-      <w:pPr>
-        <w:pStyle w:val="ListBullet"/>
-        <w:numPr>
-          <w:ilvl w:val="0"/>
-          <w:numId w:val="0"/>
-        </w:numPr>
-        <w:ind w:left="432" w:hanging="432"/>
       </w:pPr>
     </w:p>
     <w:p>
@@ -1803,7 +1782,19 @@
         <w:rPr>
           <w:color w:val="auto"/>
         </w:rPr>
-        <w:t>(when the cards are down to 1, subject to change)</w:t>
+        <w:t>(when the cards are down to 1, subject to change</w:t>
+      </w:r>
+      <w:r>
+        <w:rPr>
+          <w:color w:val="auto"/>
+        </w:rPr>
+        <w:t xml:space="preserve"> but will be considered as enhancement</w:t>
+      </w:r>
+      <w:r>
+        <w:rPr>
+          <w:color w:val="auto"/>
+        </w:rPr>
+        <w:t>)</w:t>
       </w:r>
     </w:p>
     <w:p>
@@ -1933,7 +1924,7 @@
         </w:numPr>
         <w:ind w:left="432" w:hanging="432"/>
         <w:rPr>
-          <w:color w:val="00B050"/>
+          <w:color w:val="auto"/>
         </w:rPr>
       </w:pPr>
       <w:r>
@@ -1955,6 +1946,26 @@
         </w:rPr>
         <w:t xml:space="preserve"> 700</w:t>
       </w:r>
+      <w:r>
+        <w:rPr>
+          <w:color w:val="00B050"/>
+        </w:rPr>
+        <w:t xml:space="preserve"> </w:t>
+      </w:r>
+      <w:r>
+        <w:rPr>
+          <w:color w:val="auto"/>
+        </w:rPr>
+        <w:t xml:space="preserve">(game </w:t>
+      </w:r>
+      <w:proofErr w:type="gramStart"/>
+      <w:r>
+        <w:rPr>
+          <w:color w:val="auto"/>
+        </w:rPr>
+        <w:t>enhancement )</w:t>
+      </w:r>
+      <w:proofErr w:type="gramEnd"/>
     </w:p>
     <w:p>
       <w:pPr>
@@ -2129,306 +2140,18 @@
           <w:numId w:val="0"/>
         </w:numPr>
         <w:ind w:left="432" w:hanging="432"/>
-        <w:rPr>
-          <w:color w:val="00B050"/>
-        </w:rPr>
-      </w:pPr>
-    </w:p>
-    <w:p>
-      <w:pPr>
-        <w:pStyle w:val="ListBullet"/>
-        <w:numPr>
-          <w:ilvl w:val="0"/>
-          <w:numId w:val="0"/>
-        </w:numPr>
-        <w:ind w:left="432" w:hanging="432"/>
-      </w:pPr>
-    </w:p>
-    <w:p>
-      <w:pPr>
-        <w:pStyle w:val="ListBullet"/>
-        <w:numPr>
-          <w:ilvl w:val="0"/>
-          <w:numId w:val="0"/>
-        </w:numPr>
-        <w:ind w:left="432" w:hanging="432"/>
-      </w:pPr>
-    </w:p>
-    <w:p>
-      <w:pPr>
-        <w:pStyle w:val="ListBullet"/>
-        <w:numPr>
-          <w:ilvl w:val="0"/>
-          <w:numId w:val="0"/>
-        </w:numPr>
-        <w:ind w:left="432" w:hanging="432"/>
-      </w:pPr>
-    </w:p>
-    <w:p>
-      <w:pPr>
-        <w:pStyle w:val="ListBullet"/>
-        <w:numPr>
-          <w:ilvl w:val="0"/>
-          <w:numId w:val="0"/>
-        </w:numPr>
-        <w:ind w:left="432" w:hanging="432"/>
-      </w:pPr>
-    </w:p>
-    <w:p>
-      <w:pPr>
-        <w:pStyle w:val="ListBullet"/>
-        <w:numPr>
-          <w:ilvl w:val="0"/>
-          <w:numId w:val="0"/>
-        </w:numPr>
-        <w:ind w:left="432" w:hanging="432"/>
-      </w:pPr>
-    </w:p>
-    <w:p>
-      <w:pPr>
-        <w:pStyle w:val="ListBullet"/>
-        <w:rPr>
-          <w:strike/>
-        </w:rPr>
-      </w:pPr>
-      <w:r>
-        <w:rPr>
-          <w:strike/>
-        </w:rPr>
-        <w:t xml:space="preserve">Game Over.  </w:t>
-      </w:r>
-      <w:r>
-        <w:rPr>
-          <w:strike/>
-        </w:rPr>
-        <w:t>Part of results</w:t>
-      </w:r>
-    </w:p>
-    <w:p>
-      <w:pPr>
-        <w:pStyle w:val="ListBullet"/>
-        <w:numPr>
-          <w:ilvl w:val="0"/>
-          <w:numId w:val="0"/>
-        </w:numPr>
-        <w:ind w:left="432" w:hanging="432"/>
-        <w:rPr>
-          <w:strike/>
-        </w:rPr>
-      </w:pPr>
-      <w:r>
-        <w:rPr>
-          <w:strike/>
-        </w:rPr>
-        <w:t>Conditions are if points reach 0 or if player quits.</w:t>
-      </w:r>
-    </w:p>
-    <w:p>
-      <w:pPr>
-        <w:pStyle w:val="ListBullet"/>
-        <w:numPr>
-          <w:ilvl w:val="0"/>
-          <w:numId w:val="0"/>
-        </w:numPr>
-        <w:ind w:left="432" w:hanging="432"/>
-        <w:rPr>
-          <w:strike/>
-        </w:rPr>
-      </w:pPr>
-    </w:p>
-    <w:p>
-      <w:pPr>
-        <w:pStyle w:val="ListBullet"/>
-        <w:numPr>
-          <w:ilvl w:val="0"/>
-          <w:numId w:val="0"/>
-        </w:numPr>
-        <w:ind w:left="432" w:hanging="432"/>
-        <w:rPr>
-          <w:strike/>
-        </w:rPr>
-      </w:pPr>
-    </w:p>
-    <w:p>
-      <w:pPr>
-        <w:pStyle w:val="ListBullet"/>
-        <w:numPr>
-          <w:ilvl w:val="0"/>
-          <w:numId w:val="0"/>
-        </w:numPr>
-        <w:ind w:left="432" w:hanging="432"/>
-        <w:rPr>
-          <w:strike/>
-        </w:rPr>
-      </w:pPr>
-    </w:p>
-    <w:p>
-      <w:pPr>
-        <w:pStyle w:val="ListBullet"/>
-        <w:rPr>
-          <w:strike/>
-        </w:rPr>
-      </w:pPr>
-      <w:r>
-        <w:rPr>
-          <w:strike/>
-        </w:rPr>
-        <w:t>Victory Condition</w:t>
-      </w:r>
-      <w:r>
-        <w:rPr>
-          <w:strike/>
-        </w:rPr>
-        <w:t xml:space="preserve"> part of results</w:t>
-      </w:r>
-    </w:p>
-    <w:p>
-      <w:pPr>
-        <w:pStyle w:val="ListBullet"/>
-        <w:numPr>
-          <w:ilvl w:val="0"/>
-          <w:numId w:val="0"/>
-        </w:numPr>
-        <w:ind w:left="432" w:hanging="432"/>
-        <w:rPr>
-          <w:strike/>
-        </w:rPr>
-      </w:pPr>
-      <w:r>
-        <w:rPr>
-          <w:strike/>
-        </w:rPr>
-        <w:t>If points reach 700 the player will win.</w:t>
-      </w:r>
-      <w:r>
-        <w:rPr>
-          <w:strike/>
-        </w:rPr>
-        <w:t xml:space="preserve"> (</w:t>
-      </w:r>
-      <w:r>
-        <w:rPr>
-          <w:strike/>
-        </w:rPr>
-        <w:t>Subject</w:t>
-      </w:r>
-      <w:r>
-        <w:rPr>
-          <w:strike/>
-        </w:rPr>
-        <w:t xml:space="preserve"> to change)</w:t>
-      </w:r>
-    </w:p>
-    <w:p>
-      <w:pPr>
-        <w:pStyle w:val="ListBullet"/>
-        <w:numPr>
-          <w:ilvl w:val="0"/>
-          <w:numId w:val="0"/>
-        </w:numPr>
-        <w:ind w:left="432" w:hanging="432"/>
-      </w:pPr>
-      <w:r>
-        <w:t>I</w:t>
-      </w:r>
-    </w:p>
-    <w:p>
-      <w:pPr>
-        <w:pStyle w:val="ListBullet"/>
-        <w:numPr>
-          <w:ilvl w:val="0"/>
-          <w:numId w:val="0"/>
-        </w:numPr>
-        <w:ind w:left="432" w:hanging="432"/>
-      </w:pPr>
-    </w:p>
-    <w:p>
-      <w:pPr>
-        <w:pStyle w:val="ListBullet"/>
-        <w:numPr>
-          <w:ilvl w:val="0"/>
-          <w:numId w:val="0"/>
-        </w:numPr>
-        <w:ind w:left="432" w:hanging="432"/>
-      </w:pPr>
-    </w:p>
-    <w:p>
-      <w:pPr>
-        <w:pStyle w:val="ListBullet"/>
-        <w:numPr>
-          <w:ilvl w:val="0"/>
-          <w:numId w:val="0"/>
-        </w:numPr>
-        <w:ind w:left="432" w:hanging="432"/>
-      </w:pPr>
-    </w:p>
-    <w:p>
-      <w:pPr>
-        <w:pStyle w:val="ListBullet"/>
-        <w:numPr>
-          <w:ilvl w:val="0"/>
-          <w:numId w:val="0"/>
-        </w:numPr>
-        <w:ind w:left="432" w:hanging="432"/>
-      </w:pPr>
-    </w:p>
-    <w:p>
-      <w:pPr>
-        <w:pStyle w:val="ListBullet"/>
-        <w:numPr>
-          <w:ilvl w:val="0"/>
-          <w:numId w:val="0"/>
-        </w:numPr>
-        <w:ind w:left="432" w:hanging="432"/>
-      </w:pPr>
-    </w:p>
-    <w:p>
-      <w:pPr>
-        <w:pStyle w:val="ListBullet"/>
-        <w:numPr>
-          <w:ilvl w:val="0"/>
-          <w:numId w:val="0"/>
-        </w:numPr>
-        <w:ind w:left="432" w:hanging="432"/>
-      </w:pPr>
-    </w:p>
-    <w:p>
-      <w:pPr>
-        <w:pStyle w:val="ListBullet"/>
-        <w:numPr>
-          <w:ilvl w:val="0"/>
-          <w:numId w:val="0"/>
-        </w:numPr>
-        <w:ind w:left="432" w:hanging="432"/>
-      </w:pPr>
-    </w:p>
-    <w:p>
-      <w:pPr>
-        <w:pStyle w:val="ListBullet"/>
-        <w:numPr>
-          <w:ilvl w:val="0"/>
-          <w:numId w:val="0"/>
-        </w:numPr>
-        <w:ind w:left="432" w:hanging="432"/>
-      </w:pPr>
-    </w:p>
-    <w:p>
-      <w:pPr>
-        <w:pStyle w:val="ListBullet"/>
-        <w:numPr>
-          <w:ilvl w:val="0"/>
-          <w:numId w:val="0"/>
-        </w:numPr>
-        <w:ind w:left="432" w:hanging="432"/>
-      </w:pPr>
-    </w:p>
-    <w:p>
-      <w:pPr>
-        <w:pStyle w:val="ListBullet"/>
-        <w:numPr>
-          <w:ilvl w:val="0"/>
-          <w:numId w:val="0"/>
-        </w:numPr>
+      </w:pPr>
+    </w:p>
+    <w:p>
+      <w:pPr>
+        <w:pStyle w:val="ListBullet"/>
+        <w:numPr>
+          <w:ilvl w:val="0"/>
+          <w:numId w:val="0"/>
+        </w:numPr>
+        <w:tabs>
+          <w:tab w:val="left" w:pos="3080"/>
+        </w:tabs>
       </w:pPr>
     </w:p>
     <w:tbl>
@@ -2536,6 +2259,26 @@
                       <w:lang w:eastAsia="en-US"/>
                     </w:rPr>
                     <w:t>Game</w:t>
+                  </w:r>
+                  <w:r>
+                    <w:rPr>
+                      <w:rFonts w:ascii="Calibri" w:eastAsia="Times New Roman" w:hAnsi="Calibri" w:cs="Calibri"/>
+                      <w:b/>
+                      <w:bCs/>
+                      <w:color w:val="0000FF"/>
+                      <w:lang w:eastAsia="en-US"/>
+                    </w:rPr>
+                    <w:t xml:space="preserve">, </w:t>
+                  </w:r>
+                  <w:r>
+                    <w:rPr>
+                      <w:rFonts w:ascii="Calibri" w:eastAsia="Times New Roman" w:hAnsi="Calibri" w:cs="Calibri"/>
+                      <w:b/>
+                      <w:bCs/>
+                      <w:color w:val="C00000"/>
+                      <w:lang w:eastAsia="en-US"/>
+                    </w:rPr>
+                    <w:t>Dealer</w:t>
                   </w:r>
                 </w:p>
               </w:tc>
@@ -3488,6 +3231,400 @@
         <w:pStyle w:val="ListBullet"/>
       </w:pPr>
       <w:r>
+        <w:t>Game Structure</w:t>
+      </w:r>
+    </w:p>
+    <w:p>
+      <w:pPr>
+        <w:pStyle w:val="ListBullet"/>
+        <w:numPr>
+          <w:ilvl w:val="0"/>
+          <w:numId w:val="0"/>
+        </w:numPr>
+        <w:ind w:left="432"/>
+        <w:rPr>
+          <w:color w:val="C00000"/>
+        </w:rPr>
+      </w:pPr>
+      <w:r>
+        <w:rPr>
+          <w:color w:val="C00000"/>
+        </w:rPr>
+        <w:lastRenderedPageBreak/>
+        <w:t>Dealer (directing the game where the main game loop will take place)</w:t>
+      </w:r>
+    </w:p>
+    <w:p>
+      <w:pPr>
+        <w:pStyle w:val="ListBullet"/>
+        <w:numPr>
+          <w:ilvl w:val="0"/>
+          <w:numId w:val="0"/>
+        </w:numPr>
+        <w:ind w:left="432"/>
+        <w:rPr>
+          <w:color w:val="C00000"/>
+        </w:rPr>
+      </w:pPr>
+      <w:r>
+        <w:rPr>
+          <w:color w:val="C00000"/>
+        </w:rPr>
+        <w:tab/>
+      </w:r>
+      <w:r>
+        <w:rPr>
+          <w:color w:val="C00000"/>
+        </w:rPr>
+        <w:tab/>
+        <w:t>Start Game (main game loop)</w:t>
+      </w:r>
+    </w:p>
+    <w:p>
+      <w:pPr>
+        <w:pStyle w:val="ListBullet"/>
+        <w:numPr>
+          <w:ilvl w:val="0"/>
+          <w:numId w:val="0"/>
+        </w:numPr>
+        <w:ind w:left="432"/>
+        <w:rPr>
+          <w:color w:val="C00000"/>
+        </w:rPr>
+      </w:pPr>
+      <w:r>
+        <w:rPr>
+          <w:color w:val="C00000"/>
+        </w:rPr>
+        <w:tab/>
+      </w:r>
+      <w:r>
+        <w:rPr>
+          <w:color w:val="C00000"/>
+        </w:rPr>
+        <w:tab/>
+      </w:r>
+      <w:r>
+        <w:rPr>
+          <w:color w:val="C00000"/>
+        </w:rPr>
+        <w:tab/>
+        <w:t>Guess (Method)</w:t>
+      </w:r>
+    </w:p>
+    <w:p>
+      <w:pPr>
+        <w:pStyle w:val="ListBullet"/>
+        <w:numPr>
+          <w:ilvl w:val="0"/>
+          <w:numId w:val="0"/>
+        </w:numPr>
+        <w:ind w:left="432"/>
+        <w:rPr>
+          <w:color w:val="C00000"/>
+        </w:rPr>
+      </w:pPr>
+      <w:r>
+        <w:rPr>
+          <w:color w:val="C00000"/>
+        </w:rPr>
+        <w:tab/>
+      </w:r>
+      <w:r>
+        <w:rPr>
+          <w:color w:val="C00000"/>
+        </w:rPr>
+        <w:tab/>
+      </w:r>
+      <w:r>
+        <w:rPr>
+          <w:color w:val="C00000"/>
+        </w:rPr>
+        <w:tab/>
+      </w:r>
+      <w:r>
+        <w:rPr>
+          <w:color w:val="C00000"/>
+        </w:rPr>
+        <w:tab/>
+        <w:t>Draw</w:t>
+      </w:r>
+      <w:r>
+        <w:rPr>
+          <w:color w:val="C00000"/>
+        </w:rPr>
+        <w:t xml:space="preserve"> Cards</w:t>
+      </w:r>
+    </w:p>
+    <w:p>
+      <w:pPr>
+        <w:pStyle w:val="ListBullet"/>
+        <w:numPr>
+          <w:ilvl w:val="0"/>
+          <w:numId w:val="0"/>
+        </w:numPr>
+        <w:ind w:left="432"/>
+        <w:rPr>
+          <w:color w:val="C00000"/>
+        </w:rPr>
+      </w:pPr>
+      <w:r>
+        <w:rPr>
+          <w:color w:val="C00000"/>
+        </w:rPr>
+        <w:tab/>
+      </w:r>
+      <w:r>
+        <w:rPr>
+          <w:color w:val="C00000"/>
+        </w:rPr>
+        <w:tab/>
+      </w:r>
+      <w:r>
+        <w:rPr>
+          <w:color w:val="C00000"/>
+        </w:rPr>
+        <w:tab/>
+      </w:r>
+      <w:r>
+        <w:rPr>
+          <w:color w:val="C00000"/>
+        </w:rPr>
+        <w:tab/>
+      </w:r>
+      <w:r>
+        <w:rPr>
+          <w:color w:val="C00000"/>
+        </w:rPr>
+        <w:tab/>
+        <w:t>Random card</w:t>
+      </w:r>
+      <w:r>
+        <w:rPr>
+          <w:color w:val="C00000"/>
+        </w:rPr>
+        <w:t>s</w:t>
+      </w:r>
+    </w:p>
+    <w:p>
+      <w:pPr>
+        <w:pStyle w:val="ListBullet"/>
+        <w:numPr>
+          <w:ilvl w:val="0"/>
+          <w:numId w:val="0"/>
+        </w:numPr>
+        <w:ind w:left="432"/>
+        <w:rPr>
+          <w:color w:val="C00000"/>
+        </w:rPr>
+      </w:pPr>
+      <w:r>
+        <w:rPr>
+          <w:color w:val="C00000"/>
+        </w:rPr>
+        <w:tab/>
+      </w:r>
+      <w:r>
+        <w:rPr>
+          <w:color w:val="C00000"/>
+        </w:rPr>
+        <w:tab/>
+      </w:r>
+      <w:r>
+        <w:rPr>
+          <w:color w:val="C00000"/>
+        </w:rPr>
+        <w:tab/>
+      </w:r>
+      <w:r>
+        <w:rPr>
+          <w:color w:val="C00000"/>
+        </w:rPr>
+        <w:tab/>
+        <w:t>User Input</w:t>
+      </w:r>
+    </w:p>
+    <w:p>
+      <w:pPr>
+        <w:pStyle w:val="ListBullet"/>
+        <w:numPr>
+          <w:ilvl w:val="0"/>
+          <w:numId w:val="0"/>
+        </w:numPr>
+        <w:ind w:left="432"/>
+        <w:rPr>
+          <w:color w:val="C00000"/>
+        </w:rPr>
+      </w:pPr>
+      <w:r>
+        <w:rPr>
+          <w:color w:val="C00000"/>
+        </w:rPr>
+        <w:tab/>
+      </w:r>
+      <w:r>
+        <w:rPr>
+          <w:color w:val="C00000"/>
+        </w:rPr>
+        <w:tab/>
+      </w:r>
+      <w:r>
+        <w:rPr>
+          <w:color w:val="C00000"/>
+        </w:rPr>
+        <w:tab/>
+        <w:t>Updates(method)</w:t>
+      </w:r>
+    </w:p>
+    <w:p>
+      <w:pPr>
+        <w:pStyle w:val="ListBullet"/>
+        <w:numPr>
+          <w:ilvl w:val="0"/>
+          <w:numId w:val="0"/>
+        </w:numPr>
+        <w:ind w:left="432"/>
+        <w:rPr>
+          <w:color w:val="C00000"/>
+        </w:rPr>
+      </w:pPr>
+      <w:r>
+        <w:rPr>
+          <w:color w:val="C00000"/>
+        </w:rPr>
+        <w:tab/>
+      </w:r>
+      <w:r>
+        <w:rPr>
+          <w:color w:val="C00000"/>
+        </w:rPr>
+        <w:tab/>
+      </w:r>
+      <w:r>
+        <w:rPr>
+          <w:color w:val="C00000"/>
+        </w:rPr>
+        <w:tab/>
+      </w:r>
+      <w:r>
+        <w:rPr>
+          <w:color w:val="C00000"/>
+        </w:rPr>
+        <w:tab/>
+        <w:t>Check results</w:t>
+      </w:r>
+    </w:p>
+    <w:p>
+      <w:pPr>
+        <w:pStyle w:val="ListBullet"/>
+        <w:numPr>
+          <w:ilvl w:val="0"/>
+          <w:numId w:val="0"/>
+        </w:numPr>
+        <w:ind w:left="432"/>
+        <w:rPr>
+          <w:color w:val="C00000"/>
+        </w:rPr>
+      </w:pPr>
+      <w:r>
+        <w:rPr>
+          <w:color w:val="C00000"/>
+        </w:rPr>
+        <w:tab/>
+      </w:r>
+      <w:r>
+        <w:rPr>
+          <w:color w:val="C00000"/>
+        </w:rPr>
+        <w:tab/>
+      </w:r>
+      <w:r>
+        <w:rPr>
+          <w:color w:val="C00000"/>
+        </w:rPr>
+        <w:tab/>
+        <w:t>Outputs or displays (method)</w:t>
+      </w:r>
+    </w:p>
+    <w:p>
+      <w:pPr>
+        <w:pStyle w:val="ListBullet"/>
+        <w:numPr>
+          <w:ilvl w:val="0"/>
+          <w:numId w:val="0"/>
+        </w:numPr>
+        <w:ind w:left="432"/>
+        <w:rPr>
+          <w:color w:val="C00000"/>
+        </w:rPr>
+      </w:pPr>
+      <w:r>
+        <w:rPr>
+          <w:color w:val="C00000"/>
+        </w:rPr>
+        <w:tab/>
+      </w:r>
+      <w:r>
+        <w:rPr>
+          <w:color w:val="C00000"/>
+        </w:rPr>
+        <w:tab/>
+      </w:r>
+      <w:r>
+        <w:rPr>
+          <w:color w:val="C00000"/>
+        </w:rPr>
+        <w:tab/>
+      </w:r>
+      <w:r>
+        <w:rPr>
+          <w:color w:val="C00000"/>
+        </w:rPr>
+        <w:tab/>
+        <w:t>Display results</w:t>
+      </w:r>
+    </w:p>
+    <w:p>
+      <w:pPr>
+        <w:pStyle w:val="ListBullet"/>
+        <w:numPr>
+          <w:ilvl w:val="0"/>
+          <w:numId w:val="0"/>
+        </w:numPr>
+        <w:ind w:left="432"/>
+        <w:rPr>
+          <w:color w:val="C00000"/>
+        </w:rPr>
+      </w:pPr>
+      <w:r>
+        <w:rPr>
+          <w:color w:val="C00000"/>
+        </w:rPr>
+        <w:tab/>
+      </w:r>
+      <w:r>
+        <w:rPr>
+          <w:color w:val="C00000"/>
+        </w:rPr>
+        <w:tab/>
+        <w:t>Play Again?</w:t>
+      </w:r>
+    </w:p>
+    <w:p>
+      <w:pPr>
+        <w:pStyle w:val="ListBullet"/>
+        <w:numPr>
+          <w:ilvl w:val="0"/>
+          <w:numId w:val="0"/>
+        </w:numPr>
+        <w:ind w:left="432"/>
+      </w:pPr>
+    </w:p>
+    <w:p>
+      <w:pPr>
+        <w:pStyle w:val="ListBullet"/>
+      </w:pPr>
+      <w:r>
         <w:t>How did you apply abstraction in your program’s design?</w:t>
       </w:r>
     </w:p>
@@ -3498,25 +3635,132 @@
           <w:ilvl w:val="0"/>
           <w:numId w:val="0"/>
         </w:numPr>
-      </w:pPr>
-      <w:r>
-        <w:t>We used abstraction by breaking down the game into 3 main class which are “Game”, “Player” and “Cards”.  From there “Game” will function as the director of the flow which will receive the “Player” class.  The “</w:t>
+        <w:ind w:firstLine="432"/>
+      </w:pPr>
+    </w:p>
+    <w:p>
+      <w:pPr>
+        <w:pStyle w:val="ListBullet"/>
+        <w:numPr>
+          <w:ilvl w:val="0"/>
+          <w:numId w:val="0"/>
+        </w:numPr>
+        <w:ind w:firstLine="432"/>
+      </w:pPr>
+      <w:r>
+        <w:t>We used abstraction by</w:t>
+      </w:r>
+      <w:r>
+        <w:t xml:space="preserve"> breaking down the game in to parts and having a director of the flow.  We have </w:t>
       </w:r>
       <w:proofErr w:type="gramStart"/>
       <w:r>
-        <w:t>Player“ class</w:t>
+        <w:t>did</w:t>
       </w:r>
       <w:proofErr w:type="gramEnd"/>
       <w:r>
-        <w:t xml:space="preserve"> will then receive the “Cards” class and then “Game” class will have the main game loop.</w:t>
-      </w:r>
-    </w:p>
-    <w:p>
-      <w:pPr>
-        <w:pStyle w:val="ListBullet"/>
-      </w:pPr>
+        <w:t xml:space="preserve"> this by</w:t>
+      </w:r>
+      <w:r>
+        <w:t xml:space="preserve"> </w:t>
+      </w:r>
+      <w:r>
+        <w:t>determining that the “Dealer” will be the one directing the game and housing the main game loop</w:t>
+      </w:r>
+      <w:r>
+        <w:t>, produce and produce the starting points</w:t>
+      </w:r>
+      <w:r>
+        <w:t>.  The game loop has 3 main parts which has guessing, updating scores and displaying scores before asking if the user wants to continue.</w:t>
+      </w:r>
+      <w:r>
+        <w:t xml:space="preserve">  During the guessing phase, there are 2 cards that are produced at random and the player will guess higher or lower and that ends that phase.  The updating phase will check and update the results.  The displaying phase will show the results and after the player will be asked if they want to continue.  The game has multiple parts that are broken down to do a simple task and then return it to the main game loop</w:t>
+      </w:r>
+      <w:r>
+        <w:t xml:space="preserve"> and this is an example of abstraction.</w:t>
+      </w:r>
+    </w:p>
+    <w:p>
+      <w:pPr>
+        <w:pStyle w:val="ListBullet"/>
+        <w:numPr>
+          <w:ilvl w:val="0"/>
+          <w:numId w:val="0"/>
+        </w:numPr>
+        <w:ind w:firstLine="432"/>
+      </w:pPr>
+      <w:r>
+        <w:t xml:space="preserve">The document above was </w:t>
+      </w:r>
+      <w:r>
+        <w:t>collaborative</w:t>
+      </w:r>
+      <w:r>
+        <w:t xml:space="preserve"> brainstorm for ideas on the game between all members</w:t>
+      </w:r>
+      <w:r>
+        <w:t xml:space="preserve"> which are mainly outlined in black. Main contributions </w:t>
+      </w:r>
+      <w:proofErr w:type="spellStart"/>
+      <w:r>
+        <w:t>Dhener</w:t>
+      </w:r>
+      <w:proofErr w:type="spellEnd"/>
+      <w:r>
+        <w:t xml:space="preserve"> Trinidad and Ramon Salgado had more ideas for the structure of the </w:t>
+      </w:r>
       <w:r>
         <w:lastRenderedPageBreak/>
+        <w:t xml:space="preserve">game.  </w:t>
+      </w:r>
+      <w:proofErr w:type="spellStart"/>
+      <w:r>
+        <w:t>Nikkolet</w:t>
+      </w:r>
+      <w:proofErr w:type="spellEnd"/>
+      <w:r>
+        <w:t xml:space="preserve"> Ashby contributed with enhancements and logic.  William Cameron contributed with gameplay enhancements, meeting coordination and team </w:t>
+      </w:r>
+      <w:r>
+        <w:t>coordination</w:t>
+      </w:r>
+      <w:r>
+        <w:t>.</w:t>
+      </w:r>
+    </w:p>
+    <w:p>
+      <w:pPr>
+        <w:pStyle w:val="ListBullet"/>
+        <w:numPr>
+          <w:ilvl w:val="0"/>
+          <w:numId w:val="0"/>
+        </w:numPr>
+        <w:ind w:firstLine="432"/>
+      </w:pPr>
+    </w:p>
+    <w:p>
+      <w:pPr>
+        <w:pStyle w:val="ListBullet"/>
+        <w:numPr>
+          <w:ilvl w:val="0"/>
+          <w:numId w:val="0"/>
+        </w:numPr>
+      </w:pPr>
+    </w:p>
+    <w:p>
+      <w:pPr>
+        <w:pStyle w:val="ListBullet"/>
+        <w:numPr>
+          <w:ilvl w:val="0"/>
+          <w:numId w:val="0"/>
+        </w:numPr>
+      </w:pPr>
+    </w:p>
+    <w:p>
+      <w:pPr>
+        <w:pStyle w:val="ListBullet"/>
+      </w:pPr>
+      <w:r>
         <w:t xml:space="preserve">Last </w:t>
       </w:r>
       <w:r>
@@ -5807,9 +6051,9 @@
   <w:rsids>
     <w:rsidRoot w:val="003117CF"/>
     <w:rsid w:val="003117CF"/>
+    <w:rsid w:val="00914BD1"/>
     <w:rsid w:val="00914FF5"/>
     <w:rsid w:val="00D91D9A"/>
-    <w:rsid w:val="00F41CE9"/>
   </w:rsids>
   <m:mathPr>
     <m:mathFont m:val="Cambria Math"/>

</xml_diff>